<commit_message>
removed lorem ipsum placehold text
</commit_message>
<xml_diff>
--- a/Resume with back.docx
+++ b/Resume with back.docx
@@ -2920,1999 +2920,8 @@
           <w:docGrid w:linePitch="360"/>
         </w:sectPr>
       </w:pPr>
-      <w:r>
-        <w:rPr>
-          <w:rFonts w:ascii="Arial" w:hAnsi="Arial" w:cs="Arial"/>
-          <w:color w:val="000000"/>
-          <w:sz w:val="17"/>
-          <w:szCs w:val="17"/>
-        </w:rPr>
-        <w:t xml:space="preserve">Lorem ipsum dolor sit </w:t>
-      </w:r>
-      <w:proofErr w:type="spellStart"/>
-      <w:r>
-        <w:rPr>
-          <w:rFonts w:ascii="Arial" w:hAnsi="Arial" w:cs="Arial"/>
-          <w:color w:val="000000"/>
-          <w:sz w:val="17"/>
-          <w:szCs w:val="17"/>
-        </w:rPr>
-        <w:t>amet</w:t>
-      </w:r>
-      <w:proofErr w:type="spellEnd"/>
-      <w:r>
-        <w:rPr>
-          <w:rFonts w:ascii="Arial" w:hAnsi="Arial" w:cs="Arial"/>
-          <w:color w:val="000000"/>
-          <w:sz w:val="17"/>
-          <w:szCs w:val="17"/>
-        </w:rPr>
-        <w:t xml:space="preserve">, </w:t>
-      </w:r>
-      <w:proofErr w:type="spellStart"/>
-      <w:r>
-        <w:rPr>
-          <w:rFonts w:ascii="Arial" w:hAnsi="Arial" w:cs="Arial"/>
-          <w:color w:val="000000"/>
-          <w:sz w:val="17"/>
-          <w:szCs w:val="17"/>
-        </w:rPr>
-        <w:t>consectetur</w:t>
-      </w:r>
-      <w:proofErr w:type="spellEnd"/>
-      <w:r>
-        <w:rPr>
-          <w:rFonts w:ascii="Arial" w:hAnsi="Arial" w:cs="Arial"/>
-          <w:color w:val="000000"/>
-          <w:sz w:val="17"/>
-          <w:szCs w:val="17"/>
-        </w:rPr>
-        <w:t xml:space="preserve"> </w:t>
-      </w:r>
-      <w:proofErr w:type="spellStart"/>
-      <w:r>
-        <w:rPr>
-          <w:rFonts w:ascii="Arial" w:hAnsi="Arial" w:cs="Arial"/>
-          <w:color w:val="000000"/>
-          <w:sz w:val="17"/>
-          <w:szCs w:val="17"/>
-        </w:rPr>
-        <w:t>adipiscing</w:t>
-      </w:r>
-      <w:proofErr w:type="spellEnd"/>
-      <w:r>
-        <w:rPr>
-          <w:rFonts w:ascii="Arial" w:hAnsi="Arial" w:cs="Arial"/>
-          <w:color w:val="000000"/>
-          <w:sz w:val="17"/>
-          <w:szCs w:val="17"/>
-        </w:rPr>
-        <w:t xml:space="preserve"> </w:t>
-      </w:r>
-      <w:proofErr w:type="spellStart"/>
-      <w:r>
-        <w:rPr>
-          <w:rFonts w:ascii="Arial" w:hAnsi="Arial" w:cs="Arial"/>
-          <w:color w:val="000000"/>
-          <w:sz w:val="17"/>
-          <w:szCs w:val="17"/>
-        </w:rPr>
-        <w:t>elit</w:t>
-      </w:r>
-      <w:proofErr w:type="spellEnd"/>
-      <w:r>
-        <w:rPr>
-          <w:rFonts w:ascii="Arial" w:hAnsi="Arial" w:cs="Arial"/>
-          <w:color w:val="000000"/>
-          <w:sz w:val="17"/>
-          <w:szCs w:val="17"/>
-        </w:rPr>
-        <w:t xml:space="preserve">, </w:t>
-      </w:r>
-      <w:proofErr w:type="spellStart"/>
-      <w:r>
-        <w:rPr>
-          <w:rFonts w:ascii="Arial" w:hAnsi="Arial" w:cs="Arial"/>
-          <w:color w:val="000000"/>
-          <w:sz w:val="17"/>
-          <w:szCs w:val="17"/>
-        </w:rPr>
-        <w:t>sed</w:t>
-      </w:r>
-      <w:proofErr w:type="spellEnd"/>
-      <w:r>
-        <w:rPr>
-          <w:rFonts w:ascii="Arial" w:hAnsi="Arial" w:cs="Arial"/>
-          <w:color w:val="000000"/>
-          <w:sz w:val="17"/>
-          <w:szCs w:val="17"/>
-        </w:rPr>
-        <w:t xml:space="preserve"> do </w:t>
-      </w:r>
-      <w:proofErr w:type="spellStart"/>
-      <w:r>
-        <w:rPr>
-          <w:rFonts w:ascii="Arial" w:hAnsi="Arial" w:cs="Arial"/>
-          <w:color w:val="000000"/>
-          <w:sz w:val="17"/>
-          <w:szCs w:val="17"/>
-        </w:rPr>
-        <w:t>eiusmod</w:t>
-      </w:r>
-      <w:proofErr w:type="spellEnd"/>
-      <w:r>
-        <w:rPr>
-          <w:rFonts w:ascii="Arial" w:hAnsi="Arial" w:cs="Arial"/>
-          <w:color w:val="000000"/>
-          <w:sz w:val="17"/>
-          <w:szCs w:val="17"/>
-        </w:rPr>
-        <w:t xml:space="preserve"> </w:t>
-      </w:r>
-      <w:proofErr w:type="spellStart"/>
-      <w:r>
-        <w:rPr>
-          <w:rFonts w:ascii="Arial" w:hAnsi="Arial" w:cs="Arial"/>
-          <w:color w:val="000000"/>
-          <w:sz w:val="17"/>
-          <w:szCs w:val="17"/>
-        </w:rPr>
-        <w:t>tempor</w:t>
-      </w:r>
-      <w:proofErr w:type="spellEnd"/>
-      <w:r>
-        <w:rPr>
-          <w:rFonts w:ascii="Arial" w:hAnsi="Arial" w:cs="Arial"/>
-          <w:color w:val="000000"/>
-          <w:sz w:val="17"/>
-          <w:szCs w:val="17"/>
-        </w:rPr>
-        <w:t xml:space="preserve"> </w:t>
-      </w:r>
-      <w:proofErr w:type="spellStart"/>
-      <w:r>
-        <w:rPr>
-          <w:rFonts w:ascii="Arial" w:hAnsi="Arial" w:cs="Arial"/>
-          <w:color w:val="000000"/>
-          <w:sz w:val="17"/>
-          <w:szCs w:val="17"/>
-        </w:rPr>
-        <w:t>incididunt</w:t>
-      </w:r>
-      <w:proofErr w:type="spellEnd"/>
-      <w:r>
-        <w:rPr>
-          <w:rFonts w:ascii="Arial" w:hAnsi="Arial" w:cs="Arial"/>
-          <w:color w:val="000000"/>
-          <w:sz w:val="17"/>
-          <w:szCs w:val="17"/>
-        </w:rPr>
-        <w:t xml:space="preserve"> </w:t>
-      </w:r>
-      <w:proofErr w:type="spellStart"/>
-      <w:r>
-        <w:rPr>
-          <w:rFonts w:ascii="Arial" w:hAnsi="Arial" w:cs="Arial"/>
-          <w:color w:val="000000"/>
-          <w:sz w:val="17"/>
-          <w:szCs w:val="17"/>
-        </w:rPr>
-        <w:t>ut</w:t>
-      </w:r>
-      <w:proofErr w:type="spellEnd"/>
-      <w:r>
-        <w:rPr>
-          <w:rFonts w:ascii="Arial" w:hAnsi="Arial" w:cs="Arial"/>
-          <w:color w:val="000000"/>
-          <w:sz w:val="17"/>
-          <w:szCs w:val="17"/>
-        </w:rPr>
-        <w:t xml:space="preserve"> </w:t>
-      </w:r>
-      <w:proofErr w:type="spellStart"/>
-      <w:r>
-        <w:rPr>
-          <w:rFonts w:ascii="Arial" w:hAnsi="Arial" w:cs="Arial"/>
-          <w:color w:val="000000"/>
-          <w:sz w:val="17"/>
-          <w:szCs w:val="17"/>
-        </w:rPr>
-        <w:t>labore</w:t>
-      </w:r>
-      <w:proofErr w:type="spellEnd"/>
-      <w:r>
-        <w:rPr>
-          <w:rFonts w:ascii="Arial" w:hAnsi="Arial" w:cs="Arial"/>
-          <w:color w:val="000000"/>
-          <w:sz w:val="17"/>
-          <w:szCs w:val="17"/>
-        </w:rPr>
-        <w:t xml:space="preserve"> </w:t>
-      </w:r>
-      <w:proofErr w:type="gramStart"/>
-      <w:r>
-        <w:rPr>
-          <w:rFonts w:ascii="Arial" w:hAnsi="Arial" w:cs="Arial"/>
-          <w:color w:val="000000"/>
-          <w:sz w:val="17"/>
-          <w:szCs w:val="17"/>
-        </w:rPr>
-        <w:t>et</w:t>
-      </w:r>
-      <w:proofErr w:type="gramEnd"/>
-      <w:r>
-        <w:rPr>
-          <w:rFonts w:ascii="Arial" w:hAnsi="Arial" w:cs="Arial"/>
-          <w:color w:val="000000"/>
-          <w:sz w:val="17"/>
-          <w:szCs w:val="17"/>
-        </w:rPr>
-        <w:t xml:space="preserve"> </w:t>
-      </w:r>
-      <w:proofErr w:type="spellStart"/>
-      <w:r>
-        <w:rPr>
-          <w:rFonts w:ascii="Arial" w:hAnsi="Arial" w:cs="Arial"/>
-          <w:color w:val="000000"/>
-          <w:sz w:val="17"/>
-          <w:szCs w:val="17"/>
-        </w:rPr>
-        <w:t>dolore</w:t>
-      </w:r>
-      <w:proofErr w:type="spellEnd"/>
-      <w:r>
-        <w:rPr>
-          <w:rFonts w:ascii="Arial" w:hAnsi="Arial" w:cs="Arial"/>
-          <w:color w:val="000000"/>
-          <w:sz w:val="17"/>
-          <w:szCs w:val="17"/>
-        </w:rPr>
-        <w:t xml:space="preserve"> magna </w:t>
-      </w:r>
-      <w:proofErr w:type="spellStart"/>
-      <w:r>
-        <w:rPr>
-          <w:rFonts w:ascii="Arial" w:hAnsi="Arial" w:cs="Arial"/>
-          <w:color w:val="000000"/>
-          <w:sz w:val="17"/>
-          <w:szCs w:val="17"/>
-        </w:rPr>
-        <w:t>aliqua</w:t>
-      </w:r>
-      <w:proofErr w:type="spellEnd"/>
-      <w:r>
-        <w:rPr>
-          <w:rFonts w:ascii="Arial" w:hAnsi="Arial" w:cs="Arial"/>
-          <w:color w:val="000000"/>
-          <w:sz w:val="17"/>
-          <w:szCs w:val="17"/>
-        </w:rPr>
-        <w:t xml:space="preserve">. </w:t>
-      </w:r>
-      <w:proofErr w:type="spellStart"/>
-      <w:r>
-        <w:rPr>
-          <w:rFonts w:ascii="Arial" w:hAnsi="Arial" w:cs="Arial"/>
-          <w:color w:val="000000"/>
-          <w:sz w:val="17"/>
-          <w:szCs w:val="17"/>
-        </w:rPr>
-        <w:t>Ut</w:t>
-      </w:r>
-      <w:proofErr w:type="spellEnd"/>
-      <w:r>
-        <w:rPr>
-          <w:rFonts w:ascii="Arial" w:hAnsi="Arial" w:cs="Arial"/>
-          <w:color w:val="000000"/>
-          <w:sz w:val="17"/>
-          <w:szCs w:val="17"/>
-        </w:rPr>
-        <w:t xml:space="preserve"> </w:t>
-      </w:r>
-      <w:proofErr w:type="spellStart"/>
-      <w:r>
-        <w:rPr>
-          <w:rFonts w:ascii="Arial" w:hAnsi="Arial" w:cs="Arial"/>
-          <w:color w:val="000000"/>
-          <w:sz w:val="17"/>
-          <w:szCs w:val="17"/>
-        </w:rPr>
-        <w:t>enim</w:t>
-      </w:r>
-      <w:proofErr w:type="spellEnd"/>
-      <w:r>
-        <w:rPr>
-          <w:rFonts w:ascii="Arial" w:hAnsi="Arial" w:cs="Arial"/>
-          <w:color w:val="000000"/>
-          <w:sz w:val="17"/>
-          <w:szCs w:val="17"/>
-        </w:rPr>
-        <w:t xml:space="preserve"> ad minim </w:t>
-      </w:r>
-      <w:proofErr w:type="spellStart"/>
-      <w:r>
-        <w:rPr>
-          <w:rFonts w:ascii="Arial" w:hAnsi="Arial" w:cs="Arial"/>
-          <w:color w:val="000000"/>
-          <w:sz w:val="17"/>
-          <w:szCs w:val="17"/>
-        </w:rPr>
-        <w:t>veniam</w:t>
-      </w:r>
-      <w:proofErr w:type="spellEnd"/>
-      <w:r>
-        <w:rPr>
-          <w:rFonts w:ascii="Arial" w:hAnsi="Arial" w:cs="Arial"/>
-          <w:color w:val="000000"/>
-          <w:sz w:val="17"/>
-          <w:szCs w:val="17"/>
-        </w:rPr>
-        <w:t xml:space="preserve">, </w:t>
-      </w:r>
-      <w:proofErr w:type="spellStart"/>
-      <w:r>
-        <w:rPr>
-          <w:rFonts w:ascii="Arial" w:hAnsi="Arial" w:cs="Arial"/>
-          <w:color w:val="000000"/>
-          <w:sz w:val="17"/>
-          <w:szCs w:val="17"/>
-        </w:rPr>
-        <w:t>quis</w:t>
-      </w:r>
-      <w:proofErr w:type="spellEnd"/>
-      <w:r>
-        <w:rPr>
-          <w:rFonts w:ascii="Arial" w:hAnsi="Arial" w:cs="Arial"/>
-          <w:color w:val="000000"/>
-          <w:sz w:val="17"/>
-          <w:szCs w:val="17"/>
-        </w:rPr>
-        <w:t xml:space="preserve"> </w:t>
-      </w:r>
-      <w:proofErr w:type="spellStart"/>
-      <w:r>
-        <w:rPr>
-          <w:rFonts w:ascii="Arial" w:hAnsi="Arial" w:cs="Arial"/>
-          <w:color w:val="000000"/>
-          <w:sz w:val="17"/>
-          <w:szCs w:val="17"/>
-        </w:rPr>
-        <w:t>nostrud</w:t>
-      </w:r>
-      <w:proofErr w:type="spellEnd"/>
-      <w:r>
-        <w:rPr>
-          <w:rFonts w:ascii="Arial" w:hAnsi="Arial" w:cs="Arial"/>
-          <w:color w:val="000000"/>
-          <w:sz w:val="17"/>
-          <w:szCs w:val="17"/>
-        </w:rPr>
-        <w:t xml:space="preserve"> exercitation </w:t>
-      </w:r>
-      <w:proofErr w:type="spellStart"/>
-      <w:r>
-        <w:rPr>
-          <w:rFonts w:ascii="Arial" w:hAnsi="Arial" w:cs="Arial"/>
-          <w:color w:val="000000"/>
-          <w:sz w:val="17"/>
-          <w:szCs w:val="17"/>
-        </w:rPr>
-        <w:t>ullamco</w:t>
-      </w:r>
-      <w:proofErr w:type="spellEnd"/>
-      <w:r>
-        <w:rPr>
-          <w:rFonts w:ascii="Arial" w:hAnsi="Arial" w:cs="Arial"/>
-          <w:color w:val="000000"/>
-          <w:sz w:val="17"/>
-          <w:szCs w:val="17"/>
-        </w:rPr>
-        <w:t xml:space="preserve"> </w:t>
-      </w:r>
-      <w:proofErr w:type="spellStart"/>
-      <w:r>
-        <w:rPr>
-          <w:rFonts w:ascii="Arial" w:hAnsi="Arial" w:cs="Arial"/>
-          <w:color w:val="000000"/>
-          <w:sz w:val="17"/>
-          <w:szCs w:val="17"/>
-        </w:rPr>
-        <w:t>laboris</w:t>
-      </w:r>
-      <w:proofErr w:type="spellEnd"/>
-      <w:r>
-        <w:rPr>
-          <w:rFonts w:ascii="Arial" w:hAnsi="Arial" w:cs="Arial"/>
-          <w:color w:val="000000"/>
-          <w:sz w:val="17"/>
-          <w:szCs w:val="17"/>
-        </w:rPr>
-        <w:t xml:space="preserve"> nisi </w:t>
-      </w:r>
-      <w:proofErr w:type="spellStart"/>
-      <w:r>
-        <w:rPr>
-          <w:rFonts w:ascii="Arial" w:hAnsi="Arial" w:cs="Arial"/>
-          <w:color w:val="000000"/>
-          <w:sz w:val="17"/>
-          <w:szCs w:val="17"/>
-        </w:rPr>
-        <w:t>ut</w:t>
-      </w:r>
-      <w:proofErr w:type="spellEnd"/>
-      <w:r>
-        <w:rPr>
-          <w:rFonts w:ascii="Arial" w:hAnsi="Arial" w:cs="Arial"/>
-          <w:color w:val="000000"/>
-          <w:sz w:val="17"/>
-          <w:szCs w:val="17"/>
-        </w:rPr>
-        <w:t xml:space="preserve"> </w:t>
-      </w:r>
-      <w:proofErr w:type="spellStart"/>
-      <w:r>
-        <w:rPr>
-          <w:rFonts w:ascii="Arial" w:hAnsi="Arial" w:cs="Arial"/>
-          <w:color w:val="000000"/>
-          <w:sz w:val="17"/>
-          <w:szCs w:val="17"/>
-        </w:rPr>
-        <w:t>aliquip</w:t>
-      </w:r>
-      <w:proofErr w:type="spellEnd"/>
-      <w:r>
-        <w:rPr>
-          <w:rFonts w:ascii="Arial" w:hAnsi="Arial" w:cs="Arial"/>
-          <w:color w:val="000000"/>
-          <w:sz w:val="17"/>
-          <w:szCs w:val="17"/>
-        </w:rPr>
-        <w:t xml:space="preserve"> ex </w:t>
-      </w:r>
-      <w:proofErr w:type="spellStart"/>
-      <w:r>
-        <w:rPr>
-          <w:rFonts w:ascii="Arial" w:hAnsi="Arial" w:cs="Arial"/>
-          <w:color w:val="000000"/>
-          <w:sz w:val="17"/>
-          <w:szCs w:val="17"/>
-        </w:rPr>
-        <w:t>ea</w:t>
-      </w:r>
-      <w:proofErr w:type="spellEnd"/>
-      <w:r>
-        <w:rPr>
-          <w:rFonts w:ascii="Arial" w:hAnsi="Arial" w:cs="Arial"/>
-          <w:color w:val="000000"/>
-          <w:sz w:val="17"/>
-          <w:szCs w:val="17"/>
-        </w:rPr>
-        <w:t xml:space="preserve"> </w:t>
-      </w:r>
-      <w:proofErr w:type="spellStart"/>
-      <w:r>
-        <w:rPr>
-          <w:rFonts w:ascii="Arial" w:hAnsi="Arial" w:cs="Arial"/>
-          <w:color w:val="000000"/>
-          <w:sz w:val="17"/>
-          <w:szCs w:val="17"/>
-        </w:rPr>
-        <w:t>commodo</w:t>
-      </w:r>
-      <w:proofErr w:type="spellEnd"/>
-      <w:r>
-        <w:rPr>
-          <w:rFonts w:ascii="Arial" w:hAnsi="Arial" w:cs="Arial"/>
-          <w:color w:val="000000"/>
-          <w:sz w:val="17"/>
-          <w:szCs w:val="17"/>
-        </w:rPr>
-        <w:t xml:space="preserve"> </w:t>
-      </w:r>
-      <w:proofErr w:type="spellStart"/>
-      <w:r>
-        <w:rPr>
-          <w:rFonts w:ascii="Arial" w:hAnsi="Arial" w:cs="Arial"/>
-          <w:color w:val="000000"/>
-          <w:sz w:val="17"/>
-          <w:szCs w:val="17"/>
-        </w:rPr>
-        <w:t>consequat</w:t>
-      </w:r>
-      <w:proofErr w:type="spellEnd"/>
-      <w:r>
-        <w:rPr>
-          <w:rFonts w:ascii="Arial" w:hAnsi="Arial" w:cs="Arial"/>
-          <w:color w:val="000000"/>
-          <w:sz w:val="17"/>
-          <w:szCs w:val="17"/>
-        </w:rPr>
-        <w:t xml:space="preserve">. </w:t>
-      </w:r>
-      <w:proofErr w:type="spellStart"/>
-      <w:r>
-        <w:rPr>
-          <w:rFonts w:ascii="Arial" w:hAnsi="Arial" w:cs="Arial"/>
-          <w:color w:val="000000"/>
-          <w:sz w:val="17"/>
-          <w:szCs w:val="17"/>
-        </w:rPr>
-        <w:t>Duis</w:t>
-      </w:r>
-      <w:proofErr w:type="spellEnd"/>
-      <w:r>
-        <w:rPr>
-          <w:rFonts w:ascii="Arial" w:hAnsi="Arial" w:cs="Arial"/>
-          <w:color w:val="000000"/>
-          <w:sz w:val="17"/>
-          <w:szCs w:val="17"/>
-        </w:rPr>
-        <w:t xml:space="preserve"> </w:t>
-      </w:r>
-      <w:proofErr w:type="spellStart"/>
-      <w:r>
-        <w:rPr>
-          <w:rFonts w:ascii="Arial" w:hAnsi="Arial" w:cs="Arial"/>
-          <w:color w:val="000000"/>
-          <w:sz w:val="17"/>
-          <w:szCs w:val="17"/>
-        </w:rPr>
-        <w:t>aute</w:t>
-      </w:r>
-      <w:proofErr w:type="spellEnd"/>
-      <w:r>
-        <w:rPr>
-          <w:rFonts w:ascii="Arial" w:hAnsi="Arial" w:cs="Arial"/>
-          <w:color w:val="000000"/>
-          <w:sz w:val="17"/>
-          <w:szCs w:val="17"/>
-        </w:rPr>
-        <w:t xml:space="preserve"> </w:t>
-      </w:r>
-      <w:proofErr w:type="spellStart"/>
-      <w:r>
-        <w:rPr>
-          <w:rFonts w:ascii="Arial" w:hAnsi="Arial" w:cs="Arial"/>
-          <w:color w:val="000000"/>
-          <w:sz w:val="17"/>
-          <w:szCs w:val="17"/>
-        </w:rPr>
-        <w:t>irure</w:t>
-      </w:r>
-      <w:proofErr w:type="spellEnd"/>
-      <w:r>
-        <w:rPr>
-          <w:rFonts w:ascii="Arial" w:hAnsi="Arial" w:cs="Arial"/>
-          <w:color w:val="000000"/>
-          <w:sz w:val="17"/>
-          <w:szCs w:val="17"/>
-        </w:rPr>
-        <w:t xml:space="preserve"> dolor in </w:t>
-      </w:r>
-      <w:proofErr w:type="spellStart"/>
-      <w:r>
-        <w:rPr>
-          <w:rFonts w:ascii="Arial" w:hAnsi="Arial" w:cs="Arial"/>
-          <w:color w:val="000000"/>
-          <w:sz w:val="17"/>
-          <w:szCs w:val="17"/>
-        </w:rPr>
-        <w:t>reprehenderit</w:t>
-      </w:r>
-      <w:proofErr w:type="spellEnd"/>
-      <w:r>
-        <w:rPr>
-          <w:rFonts w:ascii="Arial" w:hAnsi="Arial" w:cs="Arial"/>
-          <w:color w:val="000000"/>
-          <w:sz w:val="17"/>
-          <w:szCs w:val="17"/>
-        </w:rPr>
-        <w:t xml:space="preserve"> in </w:t>
-      </w:r>
-      <w:proofErr w:type="spellStart"/>
-      <w:r>
-        <w:rPr>
-          <w:rFonts w:ascii="Arial" w:hAnsi="Arial" w:cs="Arial"/>
-          <w:color w:val="000000"/>
-          <w:sz w:val="17"/>
-          <w:szCs w:val="17"/>
-        </w:rPr>
-        <w:t>voluptate</w:t>
-      </w:r>
-      <w:proofErr w:type="spellEnd"/>
-      <w:r>
-        <w:rPr>
-          <w:rFonts w:ascii="Arial" w:hAnsi="Arial" w:cs="Arial"/>
-          <w:color w:val="000000"/>
-          <w:sz w:val="17"/>
-          <w:szCs w:val="17"/>
-        </w:rPr>
-        <w:t xml:space="preserve"> </w:t>
-      </w:r>
-      <w:proofErr w:type="spellStart"/>
-      <w:r>
-        <w:rPr>
-          <w:rFonts w:ascii="Arial" w:hAnsi="Arial" w:cs="Arial"/>
-          <w:color w:val="000000"/>
-          <w:sz w:val="17"/>
-          <w:szCs w:val="17"/>
-        </w:rPr>
-        <w:t>velit</w:t>
-      </w:r>
-      <w:proofErr w:type="spellEnd"/>
-      <w:r>
-        <w:rPr>
-          <w:rFonts w:ascii="Arial" w:hAnsi="Arial" w:cs="Arial"/>
-          <w:color w:val="000000"/>
-          <w:sz w:val="17"/>
-          <w:szCs w:val="17"/>
-        </w:rPr>
-        <w:t xml:space="preserve"> </w:t>
-      </w:r>
-      <w:proofErr w:type="spellStart"/>
-      <w:r>
-        <w:rPr>
-          <w:rFonts w:ascii="Arial" w:hAnsi="Arial" w:cs="Arial"/>
-          <w:color w:val="000000"/>
-          <w:sz w:val="17"/>
-          <w:szCs w:val="17"/>
-        </w:rPr>
-        <w:t>esse</w:t>
-      </w:r>
-      <w:proofErr w:type="spellEnd"/>
-      <w:r>
-        <w:rPr>
-          <w:rFonts w:ascii="Arial" w:hAnsi="Arial" w:cs="Arial"/>
-          <w:color w:val="000000"/>
-          <w:sz w:val="17"/>
-          <w:szCs w:val="17"/>
-        </w:rPr>
-        <w:t xml:space="preserve"> </w:t>
-      </w:r>
-      <w:proofErr w:type="spellStart"/>
-      <w:r>
-        <w:rPr>
-          <w:rFonts w:ascii="Arial" w:hAnsi="Arial" w:cs="Arial"/>
-          <w:color w:val="000000"/>
-          <w:sz w:val="17"/>
-          <w:szCs w:val="17"/>
-        </w:rPr>
-        <w:t>cillum</w:t>
-      </w:r>
-      <w:proofErr w:type="spellEnd"/>
-      <w:r>
-        <w:rPr>
-          <w:rFonts w:ascii="Arial" w:hAnsi="Arial" w:cs="Arial"/>
-          <w:color w:val="000000"/>
-          <w:sz w:val="17"/>
-          <w:szCs w:val="17"/>
-        </w:rPr>
-        <w:t xml:space="preserve"> </w:t>
-      </w:r>
-      <w:proofErr w:type="spellStart"/>
-      <w:r>
-        <w:rPr>
-          <w:rFonts w:ascii="Arial" w:hAnsi="Arial" w:cs="Arial"/>
-          <w:color w:val="000000"/>
-          <w:sz w:val="17"/>
-          <w:szCs w:val="17"/>
-        </w:rPr>
-        <w:t>dolore</w:t>
-      </w:r>
-      <w:proofErr w:type="spellEnd"/>
-      <w:r>
-        <w:rPr>
-          <w:rFonts w:ascii="Arial" w:hAnsi="Arial" w:cs="Arial"/>
-          <w:color w:val="000000"/>
-          <w:sz w:val="17"/>
-          <w:szCs w:val="17"/>
-        </w:rPr>
-        <w:t xml:space="preserve"> </w:t>
-      </w:r>
-      <w:proofErr w:type="spellStart"/>
-      <w:r>
-        <w:rPr>
-          <w:rFonts w:ascii="Arial" w:hAnsi="Arial" w:cs="Arial"/>
-          <w:color w:val="000000"/>
-          <w:sz w:val="17"/>
-          <w:szCs w:val="17"/>
-        </w:rPr>
-        <w:t>eu</w:t>
-      </w:r>
-      <w:proofErr w:type="spellEnd"/>
-      <w:r>
-        <w:rPr>
-          <w:rFonts w:ascii="Arial" w:hAnsi="Arial" w:cs="Arial"/>
-          <w:color w:val="000000"/>
-          <w:sz w:val="17"/>
-          <w:szCs w:val="17"/>
-        </w:rPr>
-        <w:t xml:space="preserve"> </w:t>
-      </w:r>
-      <w:proofErr w:type="spellStart"/>
-      <w:r>
-        <w:rPr>
-          <w:rFonts w:ascii="Arial" w:hAnsi="Arial" w:cs="Arial"/>
-          <w:color w:val="000000"/>
-          <w:sz w:val="17"/>
-          <w:szCs w:val="17"/>
-        </w:rPr>
-        <w:t>fugiat</w:t>
-      </w:r>
-      <w:proofErr w:type="spellEnd"/>
-      <w:r>
-        <w:rPr>
-          <w:rFonts w:ascii="Arial" w:hAnsi="Arial" w:cs="Arial"/>
-          <w:color w:val="000000"/>
-          <w:sz w:val="17"/>
-          <w:szCs w:val="17"/>
-        </w:rPr>
-        <w:t xml:space="preserve"> </w:t>
-      </w:r>
-      <w:proofErr w:type="spellStart"/>
-      <w:r>
-        <w:rPr>
-          <w:rFonts w:ascii="Arial" w:hAnsi="Arial" w:cs="Arial"/>
-          <w:color w:val="000000"/>
-          <w:sz w:val="17"/>
-          <w:szCs w:val="17"/>
-        </w:rPr>
-        <w:t>nulla</w:t>
-      </w:r>
-      <w:proofErr w:type="spellEnd"/>
-      <w:r>
-        <w:rPr>
-          <w:rFonts w:ascii="Arial" w:hAnsi="Arial" w:cs="Arial"/>
-          <w:color w:val="000000"/>
-          <w:sz w:val="17"/>
-          <w:szCs w:val="17"/>
-        </w:rPr>
-        <w:t xml:space="preserve"> </w:t>
-      </w:r>
-      <w:proofErr w:type="spellStart"/>
-      <w:r>
-        <w:rPr>
-          <w:rFonts w:ascii="Arial" w:hAnsi="Arial" w:cs="Arial"/>
-          <w:color w:val="000000"/>
-          <w:sz w:val="17"/>
-          <w:szCs w:val="17"/>
-        </w:rPr>
-        <w:t>pariatur</w:t>
-      </w:r>
-      <w:proofErr w:type="spellEnd"/>
-      <w:r>
-        <w:rPr>
-          <w:rFonts w:ascii="Arial" w:hAnsi="Arial" w:cs="Arial"/>
-          <w:color w:val="000000"/>
-          <w:sz w:val="17"/>
-          <w:szCs w:val="17"/>
-        </w:rPr>
-        <w:t xml:space="preserve">. </w:t>
-      </w:r>
-      <w:proofErr w:type="spellStart"/>
-      <w:r>
-        <w:rPr>
-          <w:rFonts w:ascii="Arial" w:hAnsi="Arial" w:cs="Arial"/>
-          <w:color w:val="000000"/>
-          <w:sz w:val="17"/>
-          <w:szCs w:val="17"/>
-        </w:rPr>
-        <w:t>Excepteur</w:t>
-      </w:r>
-      <w:proofErr w:type="spellEnd"/>
-      <w:r>
-        <w:rPr>
-          <w:rFonts w:ascii="Arial" w:hAnsi="Arial" w:cs="Arial"/>
-          <w:color w:val="000000"/>
-          <w:sz w:val="17"/>
-          <w:szCs w:val="17"/>
-        </w:rPr>
-        <w:t xml:space="preserve"> </w:t>
-      </w:r>
-      <w:proofErr w:type="spellStart"/>
-      <w:r>
-        <w:rPr>
-          <w:rFonts w:ascii="Arial" w:hAnsi="Arial" w:cs="Arial"/>
-          <w:color w:val="000000"/>
-          <w:sz w:val="17"/>
-          <w:szCs w:val="17"/>
-        </w:rPr>
-        <w:t>sint</w:t>
-      </w:r>
-      <w:proofErr w:type="spellEnd"/>
-      <w:r>
-        <w:rPr>
-          <w:rFonts w:ascii="Arial" w:hAnsi="Arial" w:cs="Arial"/>
-          <w:color w:val="000000"/>
-          <w:sz w:val="17"/>
-          <w:szCs w:val="17"/>
-        </w:rPr>
-        <w:t xml:space="preserve"> </w:t>
-      </w:r>
-      <w:proofErr w:type="spellStart"/>
-      <w:r>
-        <w:rPr>
-          <w:rFonts w:ascii="Arial" w:hAnsi="Arial" w:cs="Arial"/>
-          <w:color w:val="000000"/>
-          <w:sz w:val="17"/>
-          <w:szCs w:val="17"/>
-        </w:rPr>
-        <w:t>occaecat</w:t>
-      </w:r>
-      <w:proofErr w:type="spellEnd"/>
-      <w:r>
-        <w:rPr>
-          <w:rFonts w:ascii="Arial" w:hAnsi="Arial" w:cs="Arial"/>
-          <w:color w:val="000000"/>
-          <w:sz w:val="17"/>
-          <w:szCs w:val="17"/>
-        </w:rPr>
-        <w:t xml:space="preserve"> </w:t>
-      </w:r>
-      <w:proofErr w:type="spellStart"/>
-      <w:r>
-        <w:rPr>
-          <w:rFonts w:ascii="Arial" w:hAnsi="Arial" w:cs="Arial"/>
-          <w:color w:val="000000"/>
-          <w:sz w:val="17"/>
-          <w:szCs w:val="17"/>
-        </w:rPr>
-        <w:t>cupidatat</w:t>
-      </w:r>
-      <w:proofErr w:type="spellEnd"/>
-      <w:r>
-        <w:rPr>
-          <w:rFonts w:ascii="Arial" w:hAnsi="Arial" w:cs="Arial"/>
-          <w:color w:val="000000"/>
-          <w:sz w:val="17"/>
-          <w:szCs w:val="17"/>
-        </w:rPr>
-        <w:t xml:space="preserve"> non </w:t>
-      </w:r>
-      <w:proofErr w:type="spellStart"/>
-      <w:r>
-        <w:rPr>
-          <w:rFonts w:ascii="Arial" w:hAnsi="Arial" w:cs="Arial"/>
-          <w:color w:val="000000"/>
-          <w:sz w:val="17"/>
-          <w:szCs w:val="17"/>
-        </w:rPr>
-        <w:t>proident</w:t>
-      </w:r>
-      <w:proofErr w:type="spellEnd"/>
-      <w:r>
-        <w:rPr>
-          <w:rFonts w:ascii="Arial" w:hAnsi="Arial" w:cs="Arial"/>
-          <w:color w:val="000000"/>
-          <w:sz w:val="17"/>
-          <w:szCs w:val="17"/>
-        </w:rPr>
-        <w:t xml:space="preserve">, </w:t>
-      </w:r>
-      <w:proofErr w:type="spellStart"/>
-      <w:r>
-        <w:rPr>
-          <w:rFonts w:ascii="Arial" w:hAnsi="Arial" w:cs="Arial"/>
-          <w:color w:val="000000"/>
-          <w:sz w:val="17"/>
-          <w:szCs w:val="17"/>
-        </w:rPr>
-        <w:t>sunt</w:t>
-      </w:r>
-      <w:proofErr w:type="spellEnd"/>
-      <w:r>
-        <w:rPr>
-          <w:rFonts w:ascii="Arial" w:hAnsi="Arial" w:cs="Arial"/>
-          <w:color w:val="000000"/>
-          <w:sz w:val="17"/>
-          <w:szCs w:val="17"/>
-        </w:rPr>
-        <w:t xml:space="preserve"> in culpa qui </w:t>
-      </w:r>
-      <w:proofErr w:type="spellStart"/>
-      <w:r>
-        <w:rPr>
-          <w:rFonts w:ascii="Arial" w:hAnsi="Arial" w:cs="Arial"/>
-          <w:color w:val="000000"/>
-          <w:sz w:val="17"/>
-          <w:szCs w:val="17"/>
-        </w:rPr>
-        <w:t>officia</w:t>
-      </w:r>
-      <w:proofErr w:type="spellEnd"/>
-      <w:r>
-        <w:rPr>
-          <w:rFonts w:ascii="Arial" w:hAnsi="Arial" w:cs="Arial"/>
-          <w:color w:val="000000"/>
-          <w:sz w:val="17"/>
-          <w:szCs w:val="17"/>
-        </w:rPr>
-        <w:t xml:space="preserve"> </w:t>
-      </w:r>
-      <w:proofErr w:type="spellStart"/>
-      <w:r>
-        <w:rPr>
-          <w:rFonts w:ascii="Arial" w:hAnsi="Arial" w:cs="Arial"/>
-          <w:color w:val="000000"/>
-          <w:sz w:val="17"/>
-          <w:szCs w:val="17"/>
-        </w:rPr>
-        <w:t>deserunt</w:t>
-      </w:r>
-      <w:proofErr w:type="spellEnd"/>
-      <w:r>
-        <w:rPr>
-          <w:rFonts w:ascii="Arial" w:hAnsi="Arial" w:cs="Arial"/>
-          <w:color w:val="000000"/>
-          <w:sz w:val="17"/>
-          <w:szCs w:val="17"/>
-        </w:rPr>
-        <w:t xml:space="preserve"> </w:t>
-      </w:r>
-      <w:proofErr w:type="spellStart"/>
-      <w:r>
-        <w:rPr>
-          <w:rFonts w:ascii="Arial" w:hAnsi="Arial" w:cs="Arial"/>
-          <w:color w:val="000000"/>
-          <w:sz w:val="17"/>
-          <w:szCs w:val="17"/>
-        </w:rPr>
-        <w:t>mollit</w:t>
-      </w:r>
-      <w:proofErr w:type="spellEnd"/>
-      <w:r>
-        <w:rPr>
-          <w:rFonts w:ascii="Arial" w:hAnsi="Arial" w:cs="Arial"/>
-          <w:color w:val="000000"/>
-          <w:sz w:val="17"/>
-          <w:szCs w:val="17"/>
-        </w:rPr>
-        <w:t xml:space="preserve"> </w:t>
-      </w:r>
-      <w:proofErr w:type="spellStart"/>
-      <w:r>
-        <w:rPr>
-          <w:rFonts w:ascii="Arial" w:hAnsi="Arial" w:cs="Arial"/>
-          <w:color w:val="000000"/>
-          <w:sz w:val="17"/>
-          <w:szCs w:val="17"/>
-        </w:rPr>
-        <w:t>anim</w:t>
-      </w:r>
-      <w:proofErr w:type="spellEnd"/>
-      <w:r>
-        <w:rPr>
-          <w:rFonts w:ascii="Arial" w:hAnsi="Arial" w:cs="Arial"/>
-          <w:color w:val="000000"/>
-          <w:sz w:val="17"/>
-          <w:szCs w:val="17"/>
-        </w:rPr>
-        <w:t xml:space="preserve"> id </w:t>
-      </w:r>
-      <w:proofErr w:type="spellStart"/>
-      <w:proofErr w:type="gramStart"/>
-      <w:r>
-        <w:rPr>
-          <w:rFonts w:ascii="Arial" w:hAnsi="Arial" w:cs="Arial"/>
-          <w:color w:val="000000"/>
-          <w:sz w:val="17"/>
-          <w:szCs w:val="17"/>
-        </w:rPr>
-        <w:t>est</w:t>
-      </w:r>
-      <w:proofErr w:type="spellEnd"/>
-      <w:proofErr w:type="gramEnd"/>
-      <w:r>
-        <w:rPr>
-          <w:rFonts w:ascii="Arial" w:hAnsi="Arial" w:cs="Arial"/>
-          <w:color w:val="000000"/>
-          <w:sz w:val="17"/>
-          <w:szCs w:val="17"/>
-        </w:rPr>
-        <w:t xml:space="preserve"> </w:t>
-      </w:r>
-      <w:proofErr w:type="spellStart"/>
-      <w:r>
-        <w:rPr>
-          <w:rFonts w:ascii="Arial" w:hAnsi="Arial" w:cs="Arial"/>
-          <w:color w:val="000000"/>
-          <w:sz w:val="17"/>
-          <w:szCs w:val="17"/>
-        </w:rPr>
-        <w:t>laborum</w:t>
-      </w:r>
-      <w:proofErr w:type="spellEnd"/>
-      <w:r>
-        <w:rPr>
-          <w:rFonts w:ascii="Arial" w:hAnsi="Arial" w:cs="Arial"/>
-          <w:color w:val="000000"/>
-          <w:sz w:val="17"/>
-          <w:szCs w:val="17"/>
-        </w:rPr>
-        <w:t xml:space="preserve"> </w:t>
-      </w:r>
-      <w:r>
-        <w:rPr>
-          <w:rFonts w:ascii="Arial" w:hAnsi="Arial" w:cs="Arial"/>
-          <w:color w:val="000000"/>
-          <w:sz w:val="17"/>
-          <w:szCs w:val="17"/>
-        </w:rPr>
-        <w:t xml:space="preserve">Lorem ipsum dolor sit </w:t>
-      </w:r>
-      <w:proofErr w:type="spellStart"/>
-      <w:r>
-        <w:rPr>
-          <w:rFonts w:ascii="Arial" w:hAnsi="Arial" w:cs="Arial"/>
-          <w:color w:val="000000"/>
-          <w:sz w:val="17"/>
-          <w:szCs w:val="17"/>
-        </w:rPr>
-        <w:t>amet</w:t>
-      </w:r>
-      <w:proofErr w:type="spellEnd"/>
-      <w:r>
-        <w:rPr>
-          <w:rFonts w:ascii="Arial" w:hAnsi="Arial" w:cs="Arial"/>
-          <w:color w:val="000000"/>
-          <w:sz w:val="17"/>
-          <w:szCs w:val="17"/>
-        </w:rPr>
-        <w:t xml:space="preserve">, </w:t>
-      </w:r>
-      <w:proofErr w:type="spellStart"/>
-      <w:r>
-        <w:rPr>
-          <w:rFonts w:ascii="Arial" w:hAnsi="Arial" w:cs="Arial"/>
-          <w:color w:val="000000"/>
-          <w:sz w:val="17"/>
-          <w:szCs w:val="17"/>
-        </w:rPr>
-        <w:t>consectetur</w:t>
-      </w:r>
-      <w:proofErr w:type="spellEnd"/>
-      <w:r>
-        <w:rPr>
-          <w:rFonts w:ascii="Arial" w:hAnsi="Arial" w:cs="Arial"/>
-          <w:color w:val="000000"/>
-          <w:sz w:val="17"/>
-          <w:szCs w:val="17"/>
-        </w:rPr>
-        <w:t xml:space="preserve"> </w:t>
-      </w:r>
-      <w:proofErr w:type="spellStart"/>
-      <w:r>
-        <w:rPr>
-          <w:rFonts w:ascii="Arial" w:hAnsi="Arial" w:cs="Arial"/>
-          <w:color w:val="000000"/>
-          <w:sz w:val="17"/>
-          <w:szCs w:val="17"/>
-        </w:rPr>
-        <w:t>adipiscing</w:t>
-      </w:r>
-      <w:proofErr w:type="spellEnd"/>
-      <w:r>
-        <w:rPr>
-          <w:rFonts w:ascii="Arial" w:hAnsi="Arial" w:cs="Arial"/>
-          <w:color w:val="000000"/>
-          <w:sz w:val="17"/>
-          <w:szCs w:val="17"/>
-        </w:rPr>
-        <w:t xml:space="preserve"> </w:t>
-      </w:r>
-      <w:proofErr w:type="spellStart"/>
-      <w:r>
-        <w:rPr>
-          <w:rFonts w:ascii="Arial" w:hAnsi="Arial" w:cs="Arial"/>
-          <w:color w:val="000000"/>
-          <w:sz w:val="17"/>
-          <w:szCs w:val="17"/>
-        </w:rPr>
-        <w:t>elit</w:t>
-      </w:r>
-      <w:proofErr w:type="spellEnd"/>
-      <w:r>
-        <w:rPr>
-          <w:rFonts w:ascii="Arial" w:hAnsi="Arial" w:cs="Arial"/>
-          <w:color w:val="000000"/>
-          <w:sz w:val="17"/>
-          <w:szCs w:val="17"/>
-        </w:rPr>
-        <w:t xml:space="preserve">, </w:t>
-      </w:r>
-      <w:proofErr w:type="spellStart"/>
-      <w:r>
-        <w:rPr>
-          <w:rFonts w:ascii="Arial" w:hAnsi="Arial" w:cs="Arial"/>
-          <w:color w:val="000000"/>
-          <w:sz w:val="17"/>
-          <w:szCs w:val="17"/>
-        </w:rPr>
-        <w:t>sed</w:t>
-      </w:r>
-      <w:proofErr w:type="spellEnd"/>
-      <w:r>
-        <w:rPr>
-          <w:rFonts w:ascii="Arial" w:hAnsi="Arial" w:cs="Arial"/>
-          <w:color w:val="000000"/>
-          <w:sz w:val="17"/>
-          <w:szCs w:val="17"/>
-        </w:rPr>
-        <w:t xml:space="preserve"> do </w:t>
-      </w:r>
-      <w:proofErr w:type="spellStart"/>
-      <w:r>
-        <w:rPr>
-          <w:rFonts w:ascii="Arial" w:hAnsi="Arial" w:cs="Arial"/>
-          <w:color w:val="000000"/>
-          <w:sz w:val="17"/>
-          <w:szCs w:val="17"/>
-        </w:rPr>
-        <w:t>eiusmod</w:t>
-      </w:r>
-      <w:proofErr w:type="spellEnd"/>
-      <w:r>
-        <w:rPr>
-          <w:rFonts w:ascii="Arial" w:hAnsi="Arial" w:cs="Arial"/>
-          <w:color w:val="000000"/>
-          <w:sz w:val="17"/>
-          <w:szCs w:val="17"/>
-        </w:rPr>
-        <w:t xml:space="preserve"> </w:t>
-      </w:r>
-      <w:proofErr w:type="spellStart"/>
-      <w:r>
-        <w:rPr>
-          <w:rFonts w:ascii="Arial" w:hAnsi="Arial" w:cs="Arial"/>
-          <w:color w:val="000000"/>
-          <w:sz w:val="17"/>
-          <w:szCs w:val="17"/>
-        </w:rPr>
-        <w:t>tempor</w:t>
-      </w:r>
-      <w:proofErr w:type="spellEnd"/>
-      <w:r>
-        <w:rPr>
-          <w:rFonts w:ascii="Arial" w:hAnsi="Arial" w:cs="Arial"/>
-          <w:color w:val="000000"/>
-          <w:sz w:val="17"/>
-          <w:szCs w:val="17"/>
-        </w:rPr>
-        <w:t xml:space="preserve"> </w:t>
-      </w:r>
-      <w:proofErr w:type="spellStart"/>
-      <w:r>
-        <w:rPr>
-          <w:rFonts w:ascii="Arial" w:hAnsi="Arial" w:cs="Arial"/>
-          <w:color w:val="000000"/>
-          <w:sz w:val="17"/>
-          <w:szCs w:val="17"/>
-        </w:rPr>
-        <w:t>incididunt</w:t>
-      </w:r>
-      <w:proofErr w:type="spellEnd"/>
-      <w:r>
-        <w:rPr>
-          <w:rFonts w:ascii="Arial" w:hAnsi="Arial" w:cs="Arial"/>
-          <w:color w:val="000000"/>
-          <w:sz w:val="17"/>
-          <w:szCs w:val="17"/>
-        </w:rPr>
-        <w:t xml:space="preserve"> </w:t>
-      </w:r>
-      <w:proofErr w:type="spellStart"/>
-      <w:r>
-        <w:rPr>
-          <w:rFonts w:ascii="Arial" w:hAnsi="Arial" w:cs="Arial"/>
-          <w:color w:val="000000"/>
-          <w:sz w:val="17"/>
-          <w:szCs w:val="17"/>
-        </w:rPr>
-        <w:t>ut</w:t>
-      </w:r>
-      <w:proofErr w:type="spellEnd"/>
-      <w:r>
-        <w:rPr>
-          <w:rFonts w:ascii="Arial" w:hAnsi="Arial" w:cs="Arial"/>
-          <w:color w:val="000000"/>
-          <w:sz w:val="17"/>
-          <w:szCs w:val="17"/>
-        </w:rPr>
-        <w:t xml:space="preserve"> </w:t>
-      </w:r>
-      <w:proofErr w:type="spellStart"/>
-      <w:r>
-        <w:rPr>
-          <w:rFonts w:ascii="Arial" w:hAnsi="Arial" w:cs="Arial"/>
-          <w:color w:val="000000"/>
-          <w:sz w:val="17"/>
-          <w:szCs w:val="17"/>
-        </w:rPr>
-        <w:t>labore</w:t>
-      </w:r>
-      <w:proofErr w:type="spellEnd"/>
-      <w:r>
-        <w:rPr>
-          <w:rFonts w:ascii="Arial" w:hAnsi="Arial" w:cs="Arial"/>
-          <w:color w:val="000000"/>
-          <w:sz w:val="17"/>
-          <w:szCs w:val="17"/>
-        </w:rPr>
-        <w:t xml:space="preserve"> et </w:t>
-      </w:r>
-      <w:proofErr w:type="spellStart"/>
-      <w:r>
-        <w:rPr>
-          <w:rFonts w:ascii="Arial" w:hAnsi="Arial" w:cs="Arial"/>
-          <w:color w:val="000000"/>
-          <w:sz w:val="17"/>
-          <w:szCs w:val="17"/>
-        </w:rPr>
-        <w:t>dolore</w:t>
-      </w:r>
-      <w:proofErr w:type="spellEnd"/>
-      <w:r>
-        <w:rPr>
-          <w:rFonts w:ascii="Arial" w:hAnsi="Arial" w:cs="Arial"/>
-          <w:color w:val="000000"/>
-          <w:sz w:val="17"/>
-          <w:szCs w:val="17"/>
-        </w:rPr>
-        <w:t xml:space="preserve"> magna </w:t>
-      </w:r>
-      <w:proofErr w:type="spellStart"/>
-      <w:r>
-        <w:rPr>
-          <w:rFonts w:ascii="Arial" w:hAnsi="Arial" w:cs="Arial"/>
-          <w:color w:val="000000"/>
-          <w:sz w:val="17"/>
-          <w:szCs w:val="17"/>
-        </w:rPr>
-        <w:t>aliqua</w:t>
-      </w:r>
-      <w:proofErr w:type="spellEnd"/>
-      <w:r>
-        <w:rPr>
-          <w:rFonts w:ascii="Arial" w:hAnsi="Arial" w:cs="Arial"/>
-          <w:color w:val="000000"/>
-          <w:sz w:val="17"/>
-          <w:szCs w:val="17"/>
-        </w:rPr>
-        <w:t xml:space="preserve">. </w:t>
-      </w:r>
-      <w:proofErr w:type="spellStart"/>
-      <w:r>
-        <w:rPr>
-          <w:rFonts w:ascii="Arial" w:hAnsi="Arial" w:cs="Arial"/>
-          <w:color w:val="000000"/>
-          <w:sz w:val="17"/>
-          <w:szCs w:val="17"/>
-        </w:rPr>
-        <w:t>Ut</w:t>
-      </w:r>
-      <w:proofErr w:type="spellEnd"/>
-      <w:r>
-        <w:rPr>
-          <w:rFonts w:ascii="Arial" w:hAnsi="Arial" w:cs="Arial"/>
-          <w:color w:val="000000"/>
-          <w:sz w:val="17"/>
-          <w:szCs w:val="17"/>
-        </w:rPr>
-        <w:t xml:space="preserve"> </w:t>
-      </w:r>
-      <w:proofErr w:type="spellStart"/>
-      <w:r>
-        <w:rPr>
-          <w:rFonts w:ascii="Arial" w:hAnsi="Arial" w:cs="Arial"/>
-          <w:color w:val="000000"/>
-          <w:sz w:val="17"/>
-          <w:szCs w:val="17"/>
-        </w:rPr>
-        <w:t>enim</w:t>
-      </w:r>
-      <w:proofErr w:type="spellEnd"/>
-      <w:r>
-        <w:rPr>
-          <w:rFonts w:ascii="Arial" w:hAnsi="Arial" w:cs="Arial"/>
-          <w:color w:val="000000"/>
-          <w:sz w:val="17"/>
-          <w:szCs w:val="17"/>
-        </w:rPr>
-        <w:t xml:space="preserve"> ad minim </w:t>
-      </w:r>
-      <w:proofErr w:type="spellStart"/>
-      <w:r>
-        <w:rPr>
-          <w:rFonts w:ascii="Arial" w:hAnsi="Arial" w:cs="Arial"/>
-          <w:color w:val="000000"/>
-          <w:sz w:val="17"/>
-          <w:szCs w:val="17"/>
-        </w:rPr>
-        <w:t>veniam</w:t>
-      </w:r>
-      <w:proofErr w:type="spellEnd"/>
-      <w:r>
-        <w:rPr>
-          <w:rFonts w:ascii="Arial" w:hAnsi="Arial" w:cs="Arial"/>
-          <w:color w:val="000000"/>
-          <w:sz w:val="17"/>
-          <w:szCs w:val="17"/>
-        </w:rPr>
-        <w:t xml:space="preserve">, </w:t>
-      </w:r>
-      <w:proofErr w:type="spellStart"/>
-      <w:r>
-        <w:rPr>
-          <w:rFonts w:ascii="Arial" w:hAnsi="Arial" w:cs="Arial"/>
-          <w:color w:val="000000"/>
-          <w:sz w:val="17"/>
-          <w:szCs w:val="17"/>
-        </w:rPr>
-        <w:t>quis</w:t>
-      </w:r>
-      <w:proofErr w:type="spellEnd"/>
-      <w:r>
-        <w:rPr>
-          <w:rFonts w:ascii="Arial" w:hAnsi="Arial" w:cs="Arial"/>
-          <w:color w:val="000000"/>
-          <w:sz w:val="17"/>
-          <w:szCs w:val="17"/>
-        </w:rPr>
-        <w:t xml:space="preserve"> </w:t>
-      </w:r>
-      <w:proofErr w:type="spellStart"/>
-      <w:r>
-        <w:rPr>
-          <w:rFonts w:ascii="Arial" w:hAnsi="Arial" w:cs="Arial"/>
-          <w:color w:val="000000"/>
-          <w:sz w:val="17"/>
-          <w:szCs w:val="17"/>
-        </w:rPr>
-        <w:t>nostrud</w:t>
-      </w:r>
-      <w:proofErr w:type="spellEnd"/>
-      <w:r>
-        <w:rPr>
-          <w:rFonts w:ascii="Arial" w:hAnsi="Arial" w:cs="Arial"/>
-          <w:color w:val="000000"/>
-          <w:sz w:val="17"/>
-          <w:szCs w:val="17"/>
-        </w:rPr>
-        <w:t xml:space="preserve"> exercitation </w:t>
-      </w:r>
-      <w:proofErr w:type="spellStart"/>
-      <w:r>
-        <w:rPr>
-          <w:rFonts w:ascii="Arial" w:hAnsi="Arial" w:cs="Arial"/>
-          <w:color w:val="000000"/>
-          <w:sz w:val="17"/>
-          <w:szCs w:val="17"/>
-        </w:rPr>
-        <w:t>ullamco</w:t>
-      </w:r>
-      <w:proofErr w:type="spellEnd"/>
-      <w:r>
-        <w:rPr>
-          <w:rFonts w:ascii="Arial" w:hAnsi="Arial" w:cs="Arial"/>
-          <w:color w:val="000000"/>
-          <w:sz w:val="17"/>
-          <w:szCs w:val="17"/>
-        </w:rPr>
-        <w:t xml:space="preserve"> </w:t>
-      </w:r>
-      <w:proofErr w:type="spellStart"/>
-      <w:r>
-        <w:rPr>
-          <w:rFonts w:ascii="Arial" w:hAnsi="Arial" w:cs="Arial"/>
-          <w:color w:val="000000"/>
-          <w:sz w:val="17"/>
-          <w:szCs w:val="17"/>
-        </w:rPr>
-        <w:t>laboris</w:t>
-      </w:r>
-      <w:proofErr w:type="spellEnd"/>
-      <w:r>
-        <w:rPr>
-          <w:rFonts w:ascii="Arial" w:hAnsi="Arial" w:cs="Arial"/>
-          <w:color w:val="000000"/>
-          <w:sz w:val="17"/>
-          <w:szCs w:val="17"/>
-        </w:rPr>
-        <w:t xml:space="preserve"> nisi </w:t>
-      </w:r>
-      <w:proofErr w:type="spellStart"/>
-      <w:r>
-        <w:rPr>
-          <w:rFonts w:ascii="Arial" w:hAnsi="Arial" w:cs="Arial"/>
-          <w:color w:val="000000"/>
-          <w:sz w:val="17"/>
-          <w:szCs w:val="17"/>
-        </w:rPr>
-        <w:t>ut</w:t>
-      </w:r>
-      <w:proofErr w:type="spellEnd"/>
-      <w:r>
-        <w:rPr>
-          <w:rFonts w:ascii="Arial" w:hAnsi="Arial" w:cs="Arial"/>
-          <w:color w:val="000000"/>
-          <w:sz w:val="17"/>
-          <w:szCs w:val="17"/>
-        </w:rPr>
-        <w:t xml:space="preserve"> </w:t>
-      </w:r>
-      <w:proofErr w:type="spellStart"/>
-      <w:r>
-        <w:rPr>
-          <w:rFonts w:ascii="Arial" w:hAnsi="Arial" w:cs="Arial"/>
-          <w:color w:val="000000"/>
-          <w:sz w:val="17"/>
-          <w:szCs w:val="17"/>
-        </w:rPr>
-        <w:t>aliquip</w:t>
-      </w:r>
-      <w:proofErr w:type="spellEnd"/>
-      <w:r>
-        <w:rPr>
-          <w:rFonts w:ascii="Arial" w:hAnsi="Arial" w:cs="Arial"/>
-          <w:color w:val="000000"/>
-          <w:sz w:val="17"/>
-          <w:szCs w:val="17"/>
-        </w:rPr>
-        <w:t xml:space="preserve"> ex </w:t>
-      </w:r>
-      <w:proofErr w:type="spellStart"/>
-      <w:r>
-        <w:rPr>
-          <w:rFonts w:ascii="Arial" w:hAnsi="Arial" w:cs="Arial"/>
-          <w:color w:val="000000"/>
-          <w:sz w:val="17"/>
-          <w:szCs w:val="17"/>
-        </w:rPr>
-        <w:t>ea</w:t>
-      </w:r>
-      <w:proofErr w:type="spellEnd"/>
-      <w:r>
-        <w:rPr>
-          <w:rFonts w:ascii="Arial" w:hAnsi="Arial" w:cs="Arial"/>
-          <w:color w:val="000000"/>
-          <w:sz w:val="17"/>
-          <w:szCs w:val="17"/>
-        </w:rPr>
-        <w:t xml:space="preserve"> </w:t>
-      </w:r>
-      <w:proofErr w:type="spellStart"/>
-      <w:r>
-        <w:rPr>
-          <w:rFonts w:ascii="Arial" w:hAnsi="Arial" w:cs="Arial"/>
-          <w:color w:val="000000"/>
-          <w:sz w:val="17"/>
-          <w:szCs w:val="17"/>
-        </w:rPr>
-        <w:t>commodo</w:t>
-      </w:r>
-      <w:proofErr w:type="spellEnd"/>
-      <w:r>
-        <w:rPr>
-          <w:rFonts w:ascii="Arial" w:hAnsi="Arial" w:cs="Arial"/>
-          <w:color w:val="000000"/>
-          <w:sz w:val="17"/>
-          <w:szCs w:val="17"/>
-        </w:rPr>
-        <w:t xml:space="preserve"> </w:t>
-      </w:r>
-      <w:proofErr w:type="spellStart"/>
-      <w:r>
-        <w:rPr>
-          <w:rFonts w:ascii="Arial" w:hAnsi="Arial" w:cs="Arial"/>
-          <w:color w:val="000000"/>
-          <w:sz w:val="17"/>
-          <w:szCs w:val="17"/>
-        </w:rPr>
-        <w:t>consequat</w:t>
-      </w:r>
-      <w:proofErr w:type="spellEnd"/>
-      <w:r>
-        <w:rPr>
-          <w:rFonts w:ascii="Arial" w:hAnsi="Arial" w:cs="Arial"/>
-          <w:color w:val="000000"/>
-          <w:sz w:val="17"/>
-          <w:szCs w:val="17"/>
-        </w:rPr>
-        <w:t xml:space="preserve">. </w:t>
-      </w:r>
-      <w:proofErr w:type="spellStart"/>
-      <w:r>
-        <w:rPr>
-          <w:rFonts w:ascii="Arial" w:hAnsi="Arial" w:cs="Arial"/>
-          <w:color w:val="000000"/>
-          <w:sz w:val="17"/>
-          <w:szCs w:val="17"/>
-        </w:rPr>
-        <w:t>Duis</w:t>
-      </w:r>
-      <w:proofErr w:type="spellEnd"/>
-      <w:r>
-        <w:rPr>
-          <w:rFonts w:ascii="Arial" w:hAnsi="Arial" w:cs="Arial"/>
-          <w:color w:val="000000"/>
-          <w:sz w:val="17"/>
-          <w:szCs w:val="17"/>
-        </w:rPr>
-        <w:t xml:space="preserve"> </w:t>
-      </w:r>
-      <w:proofErr w:type="spellStart"/>
-      <w:r>
-        <w:rPr>
-          <w:rFonts w:ascii="Arial" w:hAnsi="Arial" w:cs="Arial"/>
-          <w:color w:val="000000"/>
-          <w:sz w:val="17"/>
-          <w:szCs w:val="17"/>
-        </w:rPr>
-        <w:t>aute</w:t>
-      </w:r>
-      <w:proofErr w:type="spellEnd"/>
-      <w:r>
-        <w:rPr>
-          <w:rFonts w:ascii="Arial" w:hAnsi="Arial" w:cs="Arial"/>
-          <w:color w:val="000000"/>
-          <w:sz w:val="17"/>
-          <w:szCs w:val="17"/>
-        </w:rPr>
-        <w:t xml:space="preserve"> </w:t>
-      </w:r>
-      <w:proofErr w:type="spellStart"/>
-      <w:r>
-        <w:rPr>
-          <w:rFonts w:ascii="Arial" w:hAnsi="Arial" w:cs="Arial"/>
-          <w:color w:val="000000"/>
-          <w:sz w:val="17"/>
-          <w:szCs w:val="17"/>
-        </w:rPr>
-        <w:t>irure</w:t>
-      </w:r>
-      <w:proofErr w:type="spellEnd"/>
-      <w:r>
-        <w:rPr>
-          <w:rFonts w:ascii="Arial" w:hAnsi="Arial" w:cs="Arial"/>
-          <w:color w:val="000000"/>
-          <w:sz w:val="17"/>
-          <w:szCs w:val="17"/>
-        </w:rPr>
-        <w:t xml:space="preserve"> dolor in </w:t>
-      </w:r>
-      <w:proofErr w:type="spellStart"/>
-      <w:r>
-        <w:rPr>
-          <w:rFonts w:ascii="Arial" w:hAnsi="Arial" w:cs="Arial"/>
-          <w:color w:val="000000"/>
-          <w:sz w:val="17"/>
-          <w:szCs w:val="17"/>
-        </w:rPr>
-        <w:t>reprehenderit</w:t>
-      </w:r>
-      <w:proofErr w:type="spellEnd"/>
-      <w:r>
-        <w:rPr>
-          <w:rFonts w:ascii="Arial" w:hAnsi="Arial" w:cs="Arial"/>
-          <w:color w:val="000000"/>
-          <w:sz w:val="17"/>
-          <w:szCs w:val="17"/>
-        </w:rPr>
-        <w:t xml:space="preserve"> in </w:t>
-      </w:r>
-      <w:proofErr w:type="spellStart"/>
-      <w:r>
-        <w:rPr>
-          <w:rFonts w:ascii="Arial" w:hAnsi="Arial" w:cs="Arial"/>
-          <w:color w:val="000000"/>
-          <w:sz w:val="17"/>
-          <w:szCs w:val="17"/>
-        </w:rPr>
-        <w:t>voluptate</w:t>
-      </w:r>
-      <w:proofErr w:type="spellEnd"/>
-      <w:r>
-        <w:rPr>
-          <w:rFonts w:ascii="Arial" w:hAnsi="Arial" w:cs="Arial"/>
-          <w:color w:val="000000"/>
-          <w:sz w:val="17"/>
-          <w:szCs w:val="17"/>
-        </w:rPr>
-        <w:t xml:space="preserve"> </w:t>
-      </w:r>
-      <w:proofErr w:type="spellStart"/>
-      <w:r>
-        <w:rPr>
-          <w:rFonts w:ascii="Arial" w:hAnsi="Arial" w:cs="Arial"/>
-          <w:color w:val="000000"/>
-          <w:sz w:val="17"/>
-          <w:szCs w:val="17"/>
-        </w:rPr>
-        <w:t>velit</w:t>
-      </w:r>
-      <w:proofErr w:type="spellEnd"/>
-      <w:r>
-        <w:rPr>
-          <w:rFonts w:ascii="Arial" w:hAnsi="Arial" w:cs="Arial"/>
-          <w:color w:val="000000"/>
-          <w:sz w:val="17"/>
-          <w:szCs w:val="17"/>
-        </w:rPr>
-        <w:t xml:space="preserve"> </w:t>
-      </w:r>
-      <w:proofErr w:type="spellStart"/>
-      <w:r>
-        <w:rPr>
-          <w:rFonts w:ascii="Arial" w:hAnsi="Arial" w:cs="Arial"/>
-          <w:color w:val="000000"/>
-          <w:sz w:val="17"/>
-          <w:szCs w:val="17"/>
-        </w:rPr>
-        <w:t>esse</w:t>
-      </w:r>
-      <w:proofErr w:type="spellEnd"/>
-      <w:r>
-        <w:rPr>
-          <w:rFonts w:ascii="Arial" w:hAnsi="Arial" w:cs="Arial"/>
-          <w:color w:val="000000"/>
-          <w:sz w:val="17"/>
-          <w:szCs w:val="17"/>
-        </w:rPr>
-        <w:t xml:space="preserve"> </w:t>
-      </w:r>
-      <w:proofErr w:type="spellStart"/>
-      <w:r>
-        <w:rPr>
-          <w:rFonts w:ascii="Arial" w:hAnsi="Arial" w:cs="Arial"/>
-          <w:color w:val="000000"/>
-          <w:sz w:val="17"/>
-          <w:szCs w:val="17"/>
-        </w:rPr>
-        <w:t>cillum</w:t>
-      </w:r>
-      <w:proofErr w:type="spellEnd"/>
-      <w:r>
-        <w:rPr>
-          <w:rFonts w:ascii="Arial" w:hAnsi="Arial" w:cs="Arial"/>
-          <w:color w:val="000000"/>
-          <w:sz w:val="17"/>
-          <w:szCs w:val="17"/>
-        </w:rPr>
-        <w:t xml:space="preserve"> </w:t>
-      </w:r>
-      <w:proofErr w:type="spellStart"/>
-      <w:r>
-        <w:rPr>
-          <w:rFonts w:ascii="Arial" w:hAnsi="Arial" w:cs="Arial"/>
-          <w:color w:val="000000"/>
-          <w:sz w:val="17"/>
-          <w:szCs w:val="17"/>
-        </w:rPr>
-        <w:t>dolore</w:t>
-      </w:r>
-      <w:proofErr w:type="spellEnd"/>
-      <w:r>
-        <w:rPr>
-          <w:rFonts w:ascii="Arial" w:hAnsi="Arial" w:cs="Arial"/>
-          <w:color w:val="000000"/>
-          <w:sz w:val="17"/>
-          <w:szCs w:val="17"/>
-        </w:rPr>
-        <w:t xml:space="preserve"> </w:t>
-      </w:r>
-      <w:proofErr w:type="spellStart"/>
-      <w:r>
-        <w:rPr>
-          <w:rFonts w:ascii="Arial" w:hAnsi="Arial" w:cs="Arial"/>
-          <w:color w:val="000000"/>
-          <w:sz w:val="17"/>
-          <w:szCs w:val="17"/>
-        </w:rPr>
-        <w:t>eu</w:t>
-      </w:r>
-      <w:proofErr w:type="spellEnd"/>
-      <w:r>
-        <w:rPr>
-          <w:rFonts w:ascii="Arial" w:hAnsi="Arial" w:cs="Arial"/>
-          <w:color w:val="000000"/>
-          <w:sz w:val="17"/>
-          <w:szCs w:val="17"/>
-        </w:rPr>
-        <w:t xml:space="preserve"> </w:t>
-      </w:r>
-      <w:proofErr w:type="spellStart"/>
-      <w:r>
-        <w:rPr>
-          <w:rFonts w:ascii="Arial" w:hAnsi="Arial" w:cs="Arial"/>
-          <w:color w:val="000000"/>
-          <w:sz w:val="17"/>
-          <w:szCs w:val="17"/>
-        </w:rPr>
-        <w:t>fugiat</w:t>
-      </w:r>
-      <w:proofErr w:type="spellEnd"/>
-      <w:r>
-        <w:rPr>
-          <w:rFonts w:ascii="Arial" w:hAnsi="Arial" w:cs="Arial"/>
-          <w:color w:val="000000"/>
-          <w:sz w:val="17"/>
-          <w:szCs w:val="17"/>
-        </w:rPr>
-        <w:t xml:space="preserve"> </w:t>
-      </w:r>
-      <w:proofErr w:type="spellStart"/>
-      <w:r>
-        <w:rPr>
-          <w:rFonts w:ascii="Arial" w:hAnsi="Arial" w:cs="Arial"/>
-          <w:color w:val="000000"/>
-          <w:sz w:val="17"/>
-          <w:szCs w:val="17"/>
-        </w:rPr>
-        <w:t>nulla</w:t>
-      </w:r>
-      <w:proofErr w:type="spellEnd"/>
-      <w:r>
-        <w:rPr>
-          <w:rFonts w:ascii="Arial" w:hAnsi="Arial" w:cs="Arial"/>
-          <w:color w:val="000000"/>
-          <w:sz w:val="17"/>
-          <w:szCs w:val="17"/>
-        </w:rPr>
-        <w:t xml:space="preserve"> </w:t>
-      </w:r>
-      <w:proofErr w:type="spellStart"/>
-      <w:r>
-        <w:rPr>
-          <w:rFonts w:ascii="Arial" w:hAnsi="Arial" w:cs="Arial"/>
-          <w:color w:val="000000"/>
-          <w:sz w:val="17"/>
-          <w:szCs w:val="17"/>
-        </w:rPr>
-        <w:t>pariatur</w:t>
-      </w:r>
-      <w:proofErr w:type="spellEnd"/>
-      <w:r>
-        <w:rPr>
-          <w:rFonts w:ascii="Arial" w:hAnsi="Arial" w:cs="Arial"/>
-          <w:color w:val="000000"/>
-          <w:sz w:val="17"/>
-          <w:szCs w:val="17"/>
-        </w:rPr>
-        <w:t xml:space="preserve">. </w:t>
-      </w:r>
-      <w:proofErr w:type="spellStart"/>
-      <w:r>
-        <w:rPr>
-          <w:rFonts w:ascii="Arial" w:hAnsi="Arial" w:cs="Arial"/>
-          <w:color w:val="000000"/>
-          <w:sz w:val="17"/>
-          <w:szCs w:val="17"/>
-        </w:rPr>
-        <w:t>Excepteur</w:t>
-      </w:r>
-      <w:proofErr w:type="spellEnd"/>
-      <w:r>
-        <w:rPr>
-          <w:rFonts w:ascii="Arial" w:hAnsi="Arial" w:cs="Arial"/>
-          <w:color w:val="000000"/>
-          <w:sz w:val="17"/>
-          <w:szCs w:val="17"/>
-        </w:rPr>
-        <w:t xml:space="preserve"> </w:t>
-      </w:r>
-      <w:proofErr w:type="spellStart"/>
-      <w:r>
-        <w:rPr>
-          <w:rFonts w:ascii="Arial" w:hAnsi="Arial" w:cs="Arial"/>
-          <w:color w:val="000000"/>
-          <w:sz w:val="17"/>
-          <w:szCs w:val="17"/>
-        </w:rPr>
-        <w:t>sint</w:t>
-      </w:r>
-      <w:proofErr w:type="spellEnd"/>
-      <w:r>
-        <w:rPr>
-          <w:rFonts w:ascii="Arial" w:hAnsi="Arial" w:cs="Arial"/>
-          <w:color w:val="000000"/>
-          <w:sz w:val="17"/>
-          <w:szCs w:val="17"/>
-        </w:rPr>
-        <w:t xml:space="preserve"> </w:t>
-      </w:r>
-      <w:proofErr w:type="spellStart"/>
-      <w:r>
-        <w:rPr>
-          <w:rFonts w:ascii="Arial" w:hAnsi="Arial" w:cs="Arial"/>
-          <w:color w:val="000000"/>
-          <w:sz w:val="17"/>
-          <w:szCs w:val="17"/>
-        </w:rPr>
-        <w:t>occaecat</w:t>
-      </w:r>
-      <w:proofErr w:type="spellEnd"/>
-      <w:r>
-        <w:rPr>
-          <w:rFonts w:ascii="Arial" w:hAnsi="Arial" w:cs="Arial"/>
-          <w:color w:val="000000"/>
-          <w:sz w:val="17"/>
-          <w:szCs w:val="17"/>
-        </w:rPr>
-        <w:t xml:space="preserve"> </w:t>
-      </w:r>
-      <w:proofErr w:type="spellStart"/>
-      <w:r>
-        <w:rPr>
-          <w:rFonts w:ascii="Arial" w:hAnsi="Arial" w:cs="Arial"/>
-          <w:color w:val="000000"/>
-          <w:sz w:val="17"/>
-          <w:szCs w:val="17"/>
-        </w:rPr>
-        <w:t>cupidatat</w:t>
-      </w:r>
-      <w:proofErr w:type="spellEnd"/>
-      <w:r>
-        <w:rPr>
-          <w:rFonts w:ascii="Arial" w:hAnsi="Arial" w:cs="Arial"/>
-          <w:color w:val="000000"/>
-          <w:sz w:val="17"/>
-          <w:szCs w:val="17"/>
-        </w:rPr>
-        <w:t xml:space="preserve"> non </w:t>
-      </w:r>
-      <w:proofErr w:type="spellStart"/>
-      <w:r>
-        <w:rPr>
-          <w:rFonts w:ascii="Arial" w:hAnsi="Arial" w:cs="Arial"/>
-          <w:color w:val="000000"/>
-          <w:sz w:val="17"/>
-          <w:szCs w:val="17"/>
-        </w:rPr>
-        <w:t>proident</w:t>
-      </w:r>
-      <w:proofErr w:type="spellEnd"/>
-      <w:r>
-        <w:rPr>
-          <w:rFonts w:ascii="Arial" w:hAnsi="Arial" w:cs="Arial"/>
-          <w:color w:val="000000"/>
-          <w:sz w:val="17"/>
-          <w:szCs w:val="17"/>
-        </w:rPr>
-        <w:t xml:space="preserve">, </w:t>
-      </w:r>
-      <w:proofErr w:type="spellStart"/>
-      <w:r>
-        <w:rPr>
-          <w:rFonts w:ascii="Arial" w:hAnsi="Arial" w:cs="Arial"/>
-          <w:color w:val="000000"/>
-          <w:sz w:val="17"/>
-          <w:szCs w:val="17"/>
-        </w:rPr>
-        <w:t>sunt</w:t>
-      </w:r>
-      <w:proofErr w:type="spellEnd"/>
-      <w:r>
-        <w:rPr>
-          <w:rFonts w:ascii="Arial" w:hAnsi="Arial" w:cs="Arial"/>
-          <w:color w:val="000000"/>
-          <w:sz w:val="17"/>
-          <w:szCs w:val="17"/>
-        </w:rPr>
-        <w:t xml:space="preserve"> in culpa qui </w:t>
-      </w:r>
-      <w:proofErr w:type="spellStart"/>
-      <w:r>
-        <w:rPr>
-          <w:rFonts w:ascii="Arial" w:hAnsi="Arial" w:cs="Arial"/>
-          <w:color w:val="000000"/>
-          <w:sz w:val="17"/>
-          <w:szCs w:val="17"/>
-        </w:rPr>
-        <w:t>officia</w:t>
-      </w:r>
-      <w:proofErr w:type="spellEnd"/>
-      <w:r>
-        <w:rPr>
-          <w:rFonts w:ascii="Arial" w:hAnsi="Arial" w:cs="Arial"/>
-          <w:color w:val="000000"/>
-          <w:sz w:val="17"/>
-          <w:szCs w:val="17"/>
-        </w:rPr>
-        <w:t xml:space="preserve"> </w:t>
-      </w:r>
-      <w:proofErr w:type="spellStart"/>
-      <w:r>
-        <w:rPr>
-          <w:rFonts w:ascii="Arial" w:hAnsi="Arial" w:cs="Arial"/>
-          <w:color w:val="000000"/>
-          <w:sz w:val="17"/>
-          <w:szCs w:val="17"/>
-        </w:rPr>
-        <w:t>deserunt</w:t>
-      </w:r>
-      <w:proofErr w:type="spellEnd"/>
-      <w:r>
-        <w:rPr>
-          <w:rFonts w:ascii="Arial" w:hAnsi="Arial" w:cs="Arial"/>
-          <w:color w:val="000000"/>
-          <w:sz w:val="17"/>
-          <w:szCs w:val="17"/>
-        </w:rPr>
-        <w:t xml:space="preserve"> </w:t>
-      </w:r>
-      <w:proofErr w:type="spellStart"/>
-      <w:r>
-        <w:rPr>
-          <w:rFonts w:ascii="Arial" w:hAnsi="Arial" w:cs="Arial"/>
-          <w:color w:val="000000"/>
-          <w:sz w:val="17"/>
-          <w:szCs w:val="17"/>
-        </w:rPr>
-        <w:t>mollit</w:t>
-      </w:r>
-      <w:proofErr w:type="spellEnd"/>
-      <w:r>
-        <w:rPr>
-          <w:rFonts w:ascii="Arial" w:hAnsi="Arial" w:cs="Arial"/>
-          <w:color w:val="000000"/>
-          <w:sz w:val="17"/>
-          <w:szCs w:val="17"/>
-        </w:rPr>
-        <w:t xml:space="preserve"> </w:t>
-      </w:r>
-      <w:proofErr w:type="spellStart"/>
-      <w:r>
-        <w:rPr>
-          <w:rFonts w:ascii="Arial" w:hAnsi="Arial" w:cs="Arial"/>
-          <w:color w:val="000000"/>
-          <w:sz w:val="17"/>
-          <w:szCs w:val="17"/>
-        </w:rPr>
-        <w:t>anim</w:t>
-      </w:r>
-      <w:proofErr w:type="spellEnd"/>
-      <w:r>
-        <w:rPr>
-          <w:rFonts w:ascii="Arial" w:hAnsi="Arial" w:cs="Arial"/>
-          <w:color w:val="000000"/>
-          <w:sz w:val="17"/>
-          <w:szCs w:val="17"/>
-        </w:rPr>
-        <w:t xml:space="preserve"> id </w:t>
-      </w:r>
-      <w:proofErr w:type="spellStart"/>
-      <w:proofErr w:type="gramStart"/>
-      <w:r>
-        <w:rPr>
-          <w:rFonts w:ascii="Arial" w:hAnsi="Arial" w:cs="Arial"/>
-          <w:color w:val="000000"/>
-          <w:sz w:val="17"/>
-          <w:szCs w:val="17"/>
-        </w:rPr>
-        <w:t>est</w:t>
-      </w:r>
-      <w:proofErr w:type="spellEnd"/>
-      <w:proofErr w:type="gramEnd"/>
-      <w:r>
-        <w:rPr>
-          <w:rFonts w:ascii="Arial" w:hAnsi="Arial" w:cs="Arial"/>
-          <w:color w:val="000000"/>
-          <w:sz w:val="17"/>
-          <w:szCs w:val="17"/>
-        </w:rPr>
-        <w:t xml:space="preserve"> </w:t>
-      </w:r>
-      <w:proofErr w:type="spellStart"/>
-      <w:r>
-        <w:rPr>
-          <w:rFonts w:ascii="Arial" w:hAnsi="Arial" w:cs="Arial"/>
-          <w:color w:val="000000"/>
-          <w:sz w:val="17"/>
-          <w:szCs w:val="17"/>
-        </w:rPr>
-        <w:t>laborum</w:t>
-      </w:r>
-      <w:proofErr w:type="spellEnd"/>
+      <w:bookmarkStart w:id="0" w:name="_GoBack"/>
+      <w:bookmarkEnd w:id="0"/>
       <w:r>
         <w:rPr>
           <w:rStyle w:val="Hyperlink"/>
@@ -4973,7 +2982,7 @@
               <mc:AlternateContent>
                 <mc:Choice Requires="wps">
                   <w:drawing>
-                    <wp:anchor distT="0" distB="0" distL="114300" distR="114300" simplePos="0" relativeHeight="251659264" behindDoc="0" locked="0" layoutInCell="1" allowOverlap="1" wp14:anchorId="10C91797" wp14:editId="67C3EDBD">
+                    <wp:anchor distT="0" distB="0" distL="114300" distR="114300" simplePos="0" relativeHeight="251659264" behindDoc="0" locked="0" layoutInCell="1" allowOverlap="1" wp14:anchorId="10C91797" wp14:editId="203AC794">
                       <wp:simplePos x="0" y="0"/>
                       <wp:positionH relativeFrom="column">
                         <wp:posOffset>-325755</wp:posOffset>
@@ -5043,7 +3052,7 @@
                 </mc:Choice>
                 <mc:Fallback>
                   <w:pict>
-                    <v:rect w14:anchorId="2A9ACFDC" id="Rectangle 4" o:spid="_x0000_s1026" style="position:absolute;margin-left:-25.65pt;margin-top:-150.2pt;width:219.6pt;height:683.4pt;z-index:251659264;visibility:visible;mso-wrap-style:square;mso-width-percent:0;mso-height-percent:0;mso-wrap-distance-left:9pt;mso-wrap-distance-top:0;mso-wrap-distance-right:9pt;mso-wrap-distance-bottom:0;mso-position-horizontal:absolute;mso-position-horizontal-relative:text;mso-position-vertical:absolute;mso-position-vertical-relative:text;mso-width-percent:0;mso-height-percent:0;mso-width-relative:margin;mso-height-relative:margin;v-text-anchor:middle" o:gfxdata="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" fillcolor="white [3212]" stroked="f" strokeweight="2pt">
+                    <v:rect w14:anchorId="45F1B107" id="Rectangle 4" o:spid="_x0000_s1026" style="position:absolute;margin-left:-25.65pt;margin-top:-150.2pt;width:219.6pt;height:683.4pt;z-index:251659264;visibility:visible;mso-wrap-style:square;mso-width-percent:0;mso-height-percent:0;mso-wrap-distance-left:9pt;mso-wrap-distance-top:0;mso-wrap-distance-right:9pt;mso-wrap-distance-bottom:0;mso-position-horizontal:absolute;mso-position-horizontal-relative:text;mso-position-vertical:absolute;mso-position-vertical-relative:text;mso-width-percent:0;mso-height-percent:0;mso-width-relative:margin;mso-height-relative:margin;v-text-anchor:middle" o:gfxdata="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" fillcolor="white [3212]" stroked="f" strokeweight="2pt">
                       <v:fill opacity="26214f"/>
                     </v:rect>
                   </w:pict>
@@ -5271,8 +3280,6 @@
             </w:r>
           </w:p>
         </w:tc>
-        <w:bookmarkStart w:id="0" w:name="_GoBack"/>
-        <w:bookmarkEnd w:id="0"/>
       </w:tr>
       <w:tr>
         <w:trPr>
@@ -10355,7 +8362,7 @@
 </file>
 
 <file path=customXml/itemProps1.xml><?xml version="1.0" encoding="utf-8"?>
-<ds:datastoreItem xmlns:ds="http://schemas.openxmlformats.org/officeDocument/2006/customXml" ds:itemID="{0EE29497-BA69-4036-9025-732C51B972C2}">
+<ds:datastoreItem xmlns:ds="http://schemas.openxmlformats.org/officeDocument/2006/customXml" ds:itemID="{3891893E-FB4E-4FAF-826C-A0AE6DE118E4}">
   <ds:schemaRefs>
     <ds:schemaRef ds:uri="http://schemas.openxmlformats.org/officeDocument/2006/bibliography"/>
   </ds:schemaRefs>

</xml_diff>